<commit_message>
create form is ready
</commit_message>
<xml_diff>
--- a/lab2/лаб_2.docx
+++ b/lab2/лаб_2.docx
@@ -387,7 +387,15 @@
       </style:paragraph-properties>
       <style:text-properties style:font-name="Times New Roman" fo:font-size="14pt" fo:font-weight="normal" officeooo:rsid="0034b349" officeooo:paragraph-rsid="0034b349" style:font-size-asian="14pt" style:font-weight-asian="normal" style:font-size-complex="14pt" style:font-weight-complex="normal"/>
     </style:style>
-    <style:style style:name="P68" style:family="paragraph" style:parent-style-name="Standard" style:list-style-name="WWNum35">
+    <style:style style:name="P68" style:family="paragraph" style:parent-style-name="Standard">
+      <style:paragraph-properties fo:margin-top="0in" fo:margin-bottom="0in" style:contextual-spacing="false" fo:line-height="150%" fo:text-align="start" style:justify-single-word="false">
+        <style:tab-stops>
+          <style:tab-stop style:position="1in"/>
+        </style:tab-stops>
+      </style:paragraph-properties>
+      <style:text-properties style:font-name="Times New Roman" fo:font-size="14pt" fo:font-weight="normal" officeooo:rsid="005d5df8" officeooo:paragraph-rsid="005d5df8" style:font-size-asian="14pt" style:font-weight-asian="normal" style:font-size-complex="14pt" style:font-weight-complex="normal"/>
+    </style:style>
+    <style:style style:name="P69" style:family="paragraph" style:parent-style-name="Standard" style:list-style-name="WWNum35">
       <style:paragraph-properties fo:margin-top="0in" fo:margin-bottom="0in" style:contextual-spacing="false" fo:line-height="150%">
         <style:tab-stops>
           <style:tab-stop style:position="0.5in"/>
@@ -395,7 +403,7 @@
       </style:paragraph-properties>
       <style:text-properties style:use-window-font-color="true" loext:opacity="0%" style:font-name="Times New Roman" fo:font-size="14pt" fo:font-weight="bold" officeooo:paragraph-rsid="001ef06c" style:font-name-asian="Arial1" style:font-size-asian="14pt" style:font-weight-asian="bold" style:font-name-complex="Arial1" style:font-size-complex="14pt" style:font-weight-complex="bold"/>
     </style:style>
-    <style:style style:name="P69" style:family="paragraph" style:parent-style-name="Standard" style:list-style-name="WWNum36">
+    <style:style style:name="P70" style:family="paragraph" style:parent-style-name="Standard" style:list-style-name="WWNum36">
       <style:paragraph-properties fo:margin-top="0in" fo:margin-bottom="0in" style:contextual-spacing="false" fo:line-height="150%">
         <style:tab-stops>
           <style:tab-stop style:position="0.5in"/>
@@ -403,7 +411,7 @@
       </style:paragraph-properties>
       <style:text-properties style:use-window-font-color="true" loext:opacity="0%" style:font-name="Times New Roman" fo:font-size="14pt" fo:font-weight="bold" officeooo:paragraph-rsid="001ef06c" style:font-name-asian="Arial1" style:font-size-asian="14pt" style:font-weight-asian="bold" style:font-name-complex="Arial1" style:font-size-complex="14pt" style:font-weight-complex="bold"/>
     </style:style>
-    <style:style style:name="P70" style:family="paragraph" style:parent-style-name="Standard" style:list-style-name="WWNum38">
+    <style:style style:name="P71" style:family="paragraph" style:parent-style-name="Standard" style:list-style-name="WWNum38">
       <style:paragraph-properties fo:margin-top="0in" fo:margin-bottom="0in" style:contextual-spacing="false" fo:line-height="150%">
         <style:tab-stops>
           <style:tab-stop style:position="0.5in"/>
@@ -411,35 +419,35 @@
       </style:paragraph-properties>
       <style:text-properties style:use-window-font-color="true" loext:opacity="0%" style:font-name="Times New Roman" fo:font-size="14pt" fo:font-weight="bold" officeooo:paragraph-rsid="001ef06c" style:font-name-asian="Arial1" style:font-size-asian="14pt" style:font-weight-asian="bold" style:font-name-complex="Arial1" style:font-size-complex="14pt" style:font-weight-complex="bold"/>
     </style:style>
-    <style:style style:name="P71" style:family="paragraph" style:parent-style-name="Standard">
+    <style:style style:name="P72" style:family="paragraph" style:parent-style-name="Standard">
       <style:paragraph-properties fo:margin-top="0in" fo:margin-bottom="0in" style:contextual-spacing="false" fo:line-height="150%"/>
       <style:text-properties style:use-window-font-color="true" loext:opacity="0%" style:font-name="Times New Roman" fo:font-size="14pt" fo:font-weight="bold" officeooo:paragraph-rsid="001ef06c" style:font-name-asian="Arial1" style:font-size-asian="14pt" style:font-weight-asian="bold" style:font-name-complex="Arial1" style:font-size-complex="14pt" style:font-weight-complex="bold"/>
     </style:style>
-    <style:style style:name="P72" style:family="paragraph" style:parent-style-name="Standard">
+    <style:style style:name="P73" style:family="paragraph" style:parent-style-name="Standard">
       <style:paragraph-properties fo:margin-top="0in" fo:margin-bottom="0in" style:contextual-spacing="false" fo:line-height="150%">
         <style:tab-stops>
           <style:tab-stop style:position="1in"/>
         </style:tab-stops>
       </style:paragraph-properties>
       <style:text-properties style:use-window-font-color="true" loext:opacity="0%" style:font-name="Times New Roman" fo:font-size="14pt" fo:font-weight="bold" officeooo:rsid="00309e16" officeooo:paragraph-rsid="00499ce4" style:font-name-asian="Arial1" style:font-size-asian="14pt" style:font-weight-asian="bold" style:font-name-complex="Arial1" style:font-size-complex="14pt" style:font-weight-complex="bold"/>
-    </style:style>
-    <style:style style:name="P73" style:family="paragraph" style:parent-style-name="Standard" style:list-style-name="WWNum35">
-      <style:paragraph-properties fo:margin-top="0in" fo:margin-bottom="0in" style:contextual-spacing="false" fo:line-height="150%" fo:text-align="start" style:justify-single-word="false">
-        <style:tab-stops>
-          <style:tab-stop style:position="1in"/>
-        </style:tab-stops>
-      </style:paragraph-properties>
-      <style:text-properties style:use-window-font-color="true" loext:opacity="0%" style:font-name="Times New Roman" fo:font-size="14pt" officeooo:paragraph-rsid="001ef06c" style:font-name-asian="Arial1" style:font-size-asian="14pt" style:font-name-complex="Arial1" style:font-size-complex="14pt"/>
     </style:style>
     <style:style style:name="P74" style:family="paragraph" style:parent-style-name="Standard" style:list-style-name="WWNum35">
       <style:paragraph-properties fo:margin-top="0in" fo:margin-bottom="0in" style:contextual-spacing="false" fo:line-height="150%" fo:text-align="start" style:justify-single-word="false">
         <style:tab-stops>
+          <style:tab-stop style:position="1in"/>
+        </style:tab-stops>
+      </style:paragraph-properties>
+      <style:text-properties style:use-window-font-color="true" loext:opacity="0%" style:font-name="Times New Roman" fo:font-size="14pt" officeooo:paragraph-rsid="001ef06c" style:font-name-asian="Arial1" style:font-size-asian="14pt" style:font-name-complex="Arial1" style:font-size-complex="14pt"/>
+    </style:style>
+    <style:style style:name="P75" style:family="paragraph" style:parent-style-name="Standard" style:list-style-name="WWNum35">
+      <style:paragraph-properties fo:margin-top="0in" fo:margin-bottom="0in" style:contextual-spacing="false" fo:line-height="150%" fo:text-align="start" style:justify-single-word="false">
+        <style:tab-stops>
           <style:tab-stop style:position="1.5in"/>
         </style:tab-stops>
       </style:paragraph-properties>
       <style:text-properties style:use-window-font-color="true" loext:opacity="0%" style:font-name="Times New Roman" fo:font-size="14pt" officeooo:paragraph-rsid="001ef06c" style:font-name-asian="Arial1" style:font-size-asian="14pt" style:font-name-complex="Arial1" style:font-size-complex="14pt"/>
     </style:style>
-    <style:style style:name="P75" style:family="paragraph" style:parent-style-name="Standard" style:list-style-name="WWNum36">
+    <style:style style:name="P76" style:family="paragraph" style:parent-style-name="Standard" style:list-style-name="WWNum36">
       <style:paragraph-properties fo:margin-top="0in" fo:margin-bottom="0in" style:contextual-spacing="false" fo:line-height="150%">
         <style:tab-stops>
           <style:tab-stop style:position="1in"/>
@@ -447,7 +455,7 @@
       </style:paragraph-properties>
       <style:text-properties style:use-window-font-color="true" loext:opacity="0%" style:font-name="Times New Roman" fo:font-size="14pt" officeooo:paragraph-rsid="002b17c1" style:font-name-asian="Arial1" style:font-size-asian="14pt" style:font-name-complex="Arial1" style:font-size-complex="14pt"/>
     </style:style>
-    <style:style style:name="P76" style:family="paragraph" style:parent-style-name="Standard" style:list-style-name="WWNum37">
+    <style:style style:name="P77" style:family="paragraph" style:parent-style-name="Standard" style:list-style-name="WWNum37">
       <style:paragraph-properties fo:margin-top="0in" fo:margin-bottom="0in" style:contextual-spacing="false" fo:line-height="150%">
         <style:tab-stops>
           <style:tab-stop style:position="1in"/>
@@ -455,7 +463,7 @@
       </style:paragraph-properties>
       <style:text-properties style:use-window-font-color="true" loext:opacity="0%" style:font-name="Times New Roman" fo:font-size="14pt" officeooo:paragraph-rsid="001ef06c" style:font-name-asian="Arial1" style:font-size-asian="14pt" style:font-name-complex="Arial1" style:font-size-complex="14pt"/>
     </style:style>
-    <style:style style:name="P77" style:family="paragraph" style:parent-style-name="Standard" style:list-style-name="WWNum38">
+    <style:style style:name="P78" style:family="paragraph" style:parent-style-name="Standard" style:list-style-name="WWNum38">
       <style:paragraph-properties fo:margin-top="0in" fo:margin-bottom="0in" style:contextual-spacing="false" fo:line-height="150%">
         <style:tab-stops>
           <style:tab-stop style:position="1in"/>
@@ -463,7 +471,7 @@
       </style:paragraph-properties>
       <style:text-properties style:use-window-font-color="true" loext:opacity="0%" style:font-name="Times New Roman" fo:font-size="14pt" officeooo:paragraph-rsid="001ef06c" style:font-name-asian="Arial1" style:font-size-asian="14pt" style:font-name-complex="Arial1" style:font-size-complex="14pt"/>
     </style:style>
-    <style:style style:name="P78" style:family="paragraph" style:parent-style-name="Standard" style:list-style-name="WWNum39">
+    <style:style style:name="P79" style:family="paragraph" style:parent-style-name="Standard" style:list-style-name="WWNum39">
       <style:paragraph-properties fo:margin-top="0in" fo:margin-bottom="0in" style:contextual-spacing="false" fo:line-height="150%">
         <style:tab-stops>
           <style:tab-stop style:position="1in"/>
@@ -471,7 +479,7 @@
       </style:paragraph-properties>
       <style:text-properties style:use-window-font-color="true" loext:opacity="0%" style:font-name="Times New Roman" fo:font-size="14pt" officeooo:paragraph-rsid="0034b349" style:font-name-asian="Arial1" style:font-size-asian="14pt" style:font-name-complex="Arial1" style:font-size-complex="14pt"/>
     </style:style>
-    <style:style style:name="P79" style:family="paragraph" style:parent-style-name="Standard" style:list-style-name="WWNum40">
+    <style:style style:name="P80" style:family="paragraph" style:parent-style-name="Standard" style:list-style-name="WWNum40">
       <style:paragraph-properties fo:margin-top="0in" fo:margin-bottom="0in" style:contextual-spacing="false" fo:line-height="150%">
         <style:tab-stops>
           <style:tab-stop style:position="1in"/>
@@ -479,7 +487,7 @@
       </style:paragraph-properties>
       <style:text-properties style:use-window-font-color="true" loext:opacity="0%" style:font-name="Times New Roman" fo:font-size="14pt" officeooo:paragraph-rsid="0034b349" style:font-name-asian="Arial1" style:font-size-asian="14pt" style:font-name-complex="Arial1" style:font-size-complex="14pt"/>
     </style:style>
-    <style:style style:name="P80" style:family="paragraph" style:parent-style-name="Standard" style:list-style-name="WWNum37">
+    <style:style style:name="P81" style:family="paragraph" style:parent-style-name="Standard" style:list-style-name="WWNum37">
       <style:paragraph-properties fo:margin-top="0in" fo:margin-bottom="0in" style:contextual-spacing="false" fo:line-height="150%" fo:text-align="justify" style:justify-single-word="false">
         <style:tab-stops>
           <style:tab-stop style:position="1in"/>
@@ -487,7 +495,7 @@
       </style:paragraph-properties>
       <style:text-properties style:use-window-font-color="true" loext:opacity="0%" style:font-name="Times New Roman" fo:font-size="14pt" officeooo:paragraph-rsid="001ef06c" style:font-name-asian="Arial1" style:font-size-asian="14pt" style:font-name-complex="Arial1" style:font-size-complex="14pt"/>
     </style:style>
-    <style:style style:name="P81" style:family="paragraph" style:parent-style-name="Standard" style:list-style-name="WWNum39">
+    <style:style style:name="P82" style:family="paragraph" style:parent-style-name="Standard" style:list-style-name="WWNum39">
       <style:paragraph-properties fo:margin-top="0in" fo:margin-bottom="0in" style:contextual-spacing="false" fo:line-height="150%">
         <style:tab-stops>
           <style:tab-stop style:position="1.5in"/>
@@ -495,11 +503,11 @@
       </style:paragraph-properties>
       <style:text-properties style:use-window-font-color="true" loext:opacity="0%" style:font-name="Times New Roman" fo:font-size="14pt" officeooo:paragraph-rsid="0034b349" style:font-name-asian="Arial1" style:font-size-asian="14pt" style:font-name-complex="Arial1" style:font-size-complex="14pt"/>
     </style:style>
-    <style:style style:name="P82" style:family="paragraph" style:parent-style-name="Standard">
+    <style:style style:name="P83" style:family="paragraph" style:parent-style-name="Standard">
       <style:paragraph-properties fo:margin-top="0in" fo:margin-bottom="0in" style:contextual-spacing="false" fo:line-height="150%"/>
       <style:text-properties style:use-window-font-color="true" loext:opacity="0%" style:font-name="Times New Roman" fo:font-size="14pt" fo:font-weight="normal" officeooo:paragraph-rsid="001ef06c" style:font-name-asian="Arial1" style:font-size-asian="14pt" style:font-weight-asian="normal" style:font-name-complex="Arial1" style:font-size-complex="14pt" style:font-weight-complex="normal"/>
     </style:style>
-    <style:style style:name="P83" style:family="paragraph" style:parent-style-name="Standard" style:list-style-name="WWNum41">
+    <style:style style:name="P84" style:family="paragraph" style:parent-style-name="Standard" style:list-style-name="WWNum41">
       <style:paragraph-properties fo:margin-top="0in" fo:margin-bottom="0in" style:contextual-spacing="false" fo:line-height="150%" fo:text-align="justify" style:justify-single-word="false">
         <style:tab-stops>
           <style:tab-stop style:position="1in"/>
@@ -737,64 +745,64 @@
       <text:p text:style-name="P45"/>
       <text:p text:style-name="P46">Хід роботи</text:p>
       <text:p text:style-name="P46"/>
-      <text:p text:style-name="P82">
+      <text:p text:style-name="P83">
         <text:span text:style-name="T12">Завдання 1</text:span>
         : Керування DOM за допомогою циклів та умовної логіки
       </text:p>
-      <text:p text:style-name="P82">Опис:</text:p>
-      <text:p text:style-name="P82">Вибір елементів та їх модифікації за допомогою циклів та умовних операторів для</text:p>
-      <text:p text:style-name="P82">створення динамічної поведінки.</text:p>
-      <text:p text:style-name="P82">ЗавданняЗавдання•</text:p>
-      <text:p text:style-name="P82">•</text:p>
-      <text:p text:style-name="P82">Кроки:</text:p>
-      <text:p text:style-name="P82">1.2.3.4.Використати JavaScript для виділення декількох елементів (наприклад, всіх</text:p>
-      <text:p text:style-name="P82">елементів у списку або всіх зображень).</text:p>
-      <text:p text:style-name="P82">Використати цикл for для циклічного перебору колекції елементів (наприклад,</text:p>
-      <text:p text:style-name="P82">
+      <text:p text:style-name="P83">Опис:</text:p>
+      <text:p text:style-name="P83">Вибір елементів та їх модифікації за допомогою циклів та умовних операторів для</text:p>
+      <text:p text:style-name="P83">створення динамічної поведінки.</text:p>
+      <text:p text:style-name="P83">ЗавданняЗавдання•</text:p>
+      <text:p text:style-name="P83">•</text:p>
+      <text:p text:style-name="P83">Кроки:</text:p>
+      <text:p text:style-name="P83">1.2.3.4.Використати JavaScript для виділення декількох елементів (наприклад, всіх</text:p>
+      <text:p text:style-name="P83">елементів у списку або всіх зображень).</text:p>
+      <text:p text:style-name="P83">Використати цикл for для циклічного перебору колекції елементів (наприклад,</text:p>
+      <text:p text:style-name="P83">
         <text:soft-page-break/>
         для зміни кольору фону кожного елемента списку при завантаженні сторінки).
       </text:p>
-      <text:p text:style-name="P82">Застосувати оператори if-else для зміни вмісту або стилю елементів на основі</text:p>
-      <text:p text:style-name="P82">певних умов (наприклад, зміна текстового вмісту елемента на основі його</text:p>
-      <text:p text:style-name="P82">індексу або атрибутів даних).</text:p>
-      <text:p text:style-name="P82">Використати querySelectorAll, щоб вибрати кілька елементів і перебирати їх,</text:p>
-      <text:p text:style-name="P82">динамічно змінюючи їхній стиль або вміст.</text:p>
-      <text:p text:style-name="P82">2: Обробка подій та динамічні оновлення</text:p>
-      <text:p text:style-name="P82">Опис:</text:p>
-      <text:p text:style-name="P82">Додавання інтерактивності з подіями та оновлення DOM на основі дій користувача.</text:p>
-      <text:p text:style-name="P82">Кроки:</text:p>
-      <text:p text:style-name="P82">1.Створити кнопку, яка при натисканні перемикає видимість розділу сторінки</text:p>
-      <text:p text:style-name="P82">(наприклад, показує/приховує додатковий опис, розділ коментарів або</text:p>
-      <text:p text:style-name="P82">меню).</text:p>
-      <text:p text:style-name="P82">2.Реалізувати логіку if-else для перевірки стану видимості елемента</text:p>
-      <text:p text:style-name="P82">(наприклад, якщо секція прихована, показати її; якщо вона видима, сховати</text:p>
-      <text:p text:style-name="P82">її).</text:p>
-      <text:p text:style-name="P82">3.Використати цикл for для додавання обробників подій до декількох</text:p>
-      <text:p text:style-name="P82">елементів (наприклад, кнопок або посилань у навігаційному меню). Кожна</text:p>
-      <text:p text:style-name="P82">кнопка повинна змінювати вміст певної області на сторінці при натисканні.</text:p>
-      <text:p text:style-name="P82">4.Створити ефект наведення, коли при наведенні на елемент змінюється</text:p>
-      <text:p text:style-name="P82">його вміст або стиль, використовуючи обробник подій і умовну логіку</text:p>
-      <text:p text:style-name="P82">(наприклад, наведення на пункт меню, щоб показати його опис).</text:p>
-      <text:p text:style-name="P82">3: Динамічне керування контентом</text:p>
-      <text:p text:style-name="P82">Опис:</text:p>
-      <text:p text:style-name="P82">Додавання динамічної функціональності до веб-сторінки, наприклад, створення</text:p>
-      <text:p text:style-name="P82">або оновлення вмісту на основі введення користувачем даних.</text:p>
-      <text:p text:style-name="P82">Кроки:</text:p>
-      <text:p text:style-name="P82">
+      <text:p text:style-name="P83">Застосувати оператори if-else для зміни вмісту або стилю елементів на основі</text:p>
+      <text:p text:style-name="P83">певних умов (наприклад, зміна текстового вмісту елемента на основі його</text:p>
+      <text:p text:style-name="P83">індексу або атрибутів даних).</text:p>
+      <text:p text:style-name="P83">Використати querySelectorAll, щоб вибрати кілька елементів і перебирати їх,</text:p>
+      <text:p text:style-name="P83">динамічно змінюючи їхній стиль або вміст.</text:p>
+      <text:p text:style-name="P83">2: Обробка подій та динамічні оновлення</text:p>
+      <text:p text:style-name="P83">Опис:</text:p>
+      <text:p text:style-name="P83">Додавання інтерактивності з подіями та оновлення DOM на основі дій користувача.</text:p>
+      <text:p text:style-name="P83">Кроки:</text:p>
+      <text:p text:style-name="P83">1.Створити кнопку, яка при натисканні перемикає видимість розділу сторінки</text:p>
+      <text:p text:style-name="P83">(наприклад, показує/приховує додатковий опис, розділ коментарів або</text:p>
+      <text:p text:style-name="P83">меню).</text:p>
+      <text:p text:style-name="P83">2.Реалізувати логіку if-else для перевірки стану видимості елемента</text:p>
+      <text:p text:style-name="P83">(наприклад, якщо секція прихована, показати її; якщо вона видима, сховати</text:p>
+      <text:p text:style-name="P83">її).</text:p>
+      <text:p text:style-name="P83">3.Використати цикл for для додавання обробників подій до декількох</text:p>
+      <text:p text:style-name="P83">елементів (наприклад, кнопок або посилань у навігаційному меню). Кожна</text:p>
+      <text:p text:style-name="P83">кнопка повинна змінювати вміст певної області на сторінці при натисканні.</text:p>
+      <text:p text:style-name="P83">4.Створити ефект наведення, коли при наведенні на елемент змінюється</text:p>
+      <text:p text:style-name="P83">його вміст або стиль, використовуючи обробник подій і умовну логіку</text:p>
+      <text:p text:style-name="P83">(наприклад, наведення на пункт меню, щоб показати його опис).</text:p>
+      <text:p text:style-name="P83">3: Динамічне керування контентом</text:p>
+      <text:p text:style-name="P83">Опис:</text:p>
+      <text:p text:style-name="P83">Додавання динамічної функціональності до веб-сторінки, наприклад, створення</text:p>
+      <text:p text:style-name="P83">або оновлення вмісту на основі введення користувачем даних.</text:p>
+      <text:p text:style-name="P83">Кроки:</text:p>
+      <text:p text:style-name="P83">
         <text:soft-page-break/>
         1. Створити форму з полями для введення (наприклад, ім'я, електронна пошта
       </text:p>
-      <text:p text:style-name="P82">або коментар) і кнопкою надсилання.</text:p>
-      <text:p text:style-name="P82">2.Використати JavaScript для збору даних з форми та оператор if-else для</text:p>
-      <text:p text:style-name="P82">перевірки даних (наприклад, щоб переконатися, що користувач не</text:p>
-      <text:p text:style-name="P82">заповнив порожні поля).</text:p>
-      <text:p text:style-name="P82">3.Після валідації використати маніпуляції з DOM для динамічного додавання</text:p>
-      <text:p text:style-name="P82">введених користувачем даних до розділу сторінки (наприклад, відобразити</text:p>
-      <text:p text:style-name="P82">коментар під статтею або дані користувача в області підтвердження).</text:p>
-      <text:p text:style-name="P82">4.Використати цикл for для динамічного відображення списку елементів</text:p>
-      <text:p text:style-name="P82">(наприклад, дописів блогу або пунктів меню), з кожним з яких можна</text:p>
-      <text:p text:style-name="P82">взаємодіяти (наприклад, при кліку на заголовку допису, відображеться його</text:p>
-      <text:p text:style-name="P82">повний зміст).</text:p>
+      <text:p text:style-name="P83">або коментар) і кнопкою надсилання.</text:p>
+      <text:p text:style-name="P83">2.Використати JavaScript для збору даних з форми та оператор if-else для</text:p>
+      <text:p text:style-name="P83">перевірки даних (наприклад, щоб переконатися, що користувач не</text:p>
+      <text:p text:style-name="P83">заповнив порожні поля).</text:p>
+      <text:p text:style-name="P83">3.Після валідації використати маніпуляції з DOM для динамічного додавання</text:p>
+      <text:p text:style-name="P83">введених користувачем даних до розділу сторінки (наприклад, відобразити</text:p>
+      <text:p text:style-name="P83">коментар під статтею або дані користувача в області підтвердження).</text:p>
+      <text:p text:style-name="P83">4.Використати цикл for для динамічного відображення списку елементів</text:p>
+      <text:p text:style-name="P83">(наприклад, дописів блогу або пунктів меню), з кожним з яких можна</text:p>
+      <text:p text:style-name="P83">взаємодіяти (наприклад, при кліку на заголовку допису, відображеться його</text:p>
+      <text:p text:style-name="P83">повний зміст).</text:p>
       <text:p text:style-name="P39"/>
       <text:p text:style-name="P39"/>
       <text:p text:style-name="P39"/>
@@ -814,6 +822,13 @@
       </text:p>
       <text:p text:style-name="P67">
         <text:span text:style-name="T14">Завантажити зміни у репозиторій</text:span>
+      </text:p>
+      <text:p text:style-name="P67">
+        <text:span text:style-name="T14"/>
+      </text:p>
+      <text:p text:style-name="P68">
+        <text:span text:style-name="T13">Висновок</text:span>
+        <text:span text:style-name="T14">: я навчився застосовувати основні функціональні можливості мови програмування JavaScript, такі як маніпуляції з елементами веб-сторінки, обробка подій, цикли та умови, для реалізації інтерактивності та динамічності веб-сторінкам.</text:span>
       </text:p>
     </office:text>
   </office:body>
@@ -823,11 +838,11 @@
 <file path=meta.xml><?xml version="1.0" encoding="utf-8"?>
 <office:document-meta xmlns:grddl="http://www.w3.org/2003/g/data-view#" xmlns:meta="urn:oasis:names:tc:opendocument:xmlns:meta:1.0" xmlns:dc="http://purl.org/dc/elements/1.1/" xmlns:xlink="http://www.w3.org/1999/xlink" xmlns:ooo="http://openoffice.org/2004/office" xmlns:office="urn:oasis:names:tc:opendocument:xmlns:office:1.0" office:version="1.3">
   <office:meta>
-    <dc:date>2025-04-08T07:03:24.349917690</dc:date>
-    <meta:editing-duration>PT43M24S</meta:editing-duration>
-    <meta:editing-cycles>62</meta:editing-cycles>
+    <dc:date>2025-04-08T07:05:56.372013987</dc:date>
+    <meta:editing-duration>PT45M54S</meta:editing-duration>
+    <meta:editing-cycles>66</meta:editing-cycles>
     <meta:generator>LibreOffice/7.4.7.2$Linux_X86_64 LibreOffice_project/40$Build-2</meta:generator>
-    <meta:document-statistic meta:table-count="0" meta:image-count="1" meta:object-count="0" meta:page-count="4" meta:paragraph-count="82" meta:word-count="488" meta:character-count="3674" meta:non-whitespace-character-count="3242"/>
+    <meta:document-statistic meta:table-count="0" meta:image-count="1" meta:object-count="0" meta:page-count="4" meta:paragraph-count="83" meta:word-count="515" meta:character-count="3912" meta:non-whitespace-character-count="3454"/>
   </office:meta>
 </office:document-meta>
 </file>
@@ -836,7 +851,7 @@
 <office:document-settings xmlns:config="urn:oasis:names:tc:opendocument:xmlns:config:1.0" xmlns:xlink="http://www.w3.org/1999/xlink" xmlns:ooo="http://openoffice.org/2004/office" xmlns:office="urn:oasis:names:tc:opendocument:xmlns:office:1.0" office:version="1.3">
   <office:settings>
     <config:config-item-set config:name="ooo:view-settings">
-      <config:config-item config:name="ViewAreaTop" config:type="long">23116</config:config-item>
+      <config:config-item config:name="ViewAreaTop" config:type="long">90426</config:config-item>
       <config:config-item config:name="ViewAreaLeft" config:type="long">0</config:config-item>
       <config:config-item config:name="ViewAreaWidth" config:type="long">48950</config:config-item>
       <config:config-item config:name="ViewAreaHeight" config:type="long">23841</config:config-item>
@@ -845,12 +860,12 @@
       <config:config-item-map-indexed config:name="Views">
         <config:config-item-map-entry>
           <config:config-item config:name="ViewId" config:type="string">view2</config:config-item>
-          <config:config-item config:name="ViewLeft" config:type="long">29288</config:config-item>
-          <config:config-item config:name="ViewTop" config:type="long">33214</config:config-item>
+          <config:config-item config:name="ViewLeft" config:type="long">17842</config:config-item>
+          <config:config-item config:name="ViewTop" config:type="long">106567</config:config-item>
           <config:config-item config:name="VisibleLeft" config:type="long">0</config:config-item>
-          <config:config-item config:name="VisibleTop" config:type="long">23116</config:config-item>
+          <config:config-item config:name="VisibleTop" config:type="long">90426</config:config-item>
           <config:config-item config:name="VisibleRight" config:type="long">48948</config:config-item>
-          <config:config-item config:name="VisibleBottom" config:type="long">46955</config:config-item>
+          <config:config-item config:name="VisibleBottom" config:type="long">114265</config:config-item>
           <config:config-item config:name="ZoomType" config:type="short">0</config:config-item>
           <config:config-item config:name="ViewLayoutColumns" config:type="short">1</config:config-item>
           <config:config-item config:name="ViewLayoutBookMode" config:type="boolean">false</config:config-item>
@@ -922,7 +937,7 @@
       <config:config-item config:name="ChartAutoUpdate" config:type="boolean">true</config:config-item>
       <config:config-item config:name="PrinterSetup" config:type="base64Binary"/>
       <config:config-item config:name="AddParaTableSpacingAtStart" config:type="boolean">true</config:config-item>
-      <config:config-item config:name="Rsid" config:type="int">5990513</config:config-item>
+      <config:config-item config:name="Rsid" config:type="int">6259530</config:config-item>
       <config:config-item config:name="EmbeddedDatabaseName" config:type="string"/>
       <config:config-item config:name="FieldAutoUpdate" config:type="boolean">true</config:config-item>
       <config:config-item config:name="OutlineLevelYieldsNumbering" config:type="boolean">false</config:config-item>

</xml_diff>